<commit_message>
ny indledning og konklu + rettelser
</commit_message>
<xml_diff>
--- a/miniprojekt.docx
+++ b/miniprojekt.docx
@@ -485,7 +485,15 @@
     </w:p>
     <w:p>
       <w:r>
+        <w:t>I denne opgave har vi lavet en equalizer som tilllader at ændre energien i 5 forskellige pasbånd for et givet signal, så man kan fremhæve eller dæmpe bestemte frekvenser i signalet.</w:t>
+      </w:r>
+    </w:p>
+    <w:p>
+      <w:r>
         <w:t>Vores equalizer er lavet med 5 forskellige pasbånd ligeligt opdelt fra 0-20 kHz, og er implementeret med FIR-filtre.</w:t>
+      </w:r>
+      <w:r>
+        <w:t xml:space="preserve"> Equalizeren indeholder 5 pasbånd som ser ud som følger:</w:t>
       </w:r>
     </w:p>
     <w:p>
@@ -511,10 +519,15 @@
     </w:p>
     <w:p>
       <w:r>
-        <w:t>Nedenfor i testen vil vi referere til parametrene med en 5 ciffer lang liste, hvor de angiver forstærkningen fra lavpas til højpas. Fx betyder (1,1,1,4,4) at de første 3 bånd er forstærket med 1 og de to sidste med 4 (svarende til 12 dB).</w:t>
-      </w:r>
-    </w:p>
-    <w:p>
+        <w:t>Nedenfor vil vi referere til parametrene med en 5 ciffer lang liste, hvor de angiver forstærkningen fra lavpas til højpas. Fx betyder (1,1,1,4,4) at de første 3 bånd er forstærket med 1 og de to sidste med 4 (svarende til 12 dB).</w:t>
+      </w:r>
+    </w:p>
+    <w:p>
+      <w:pPr>
+        <w:rPr>
+          <w:rFonts w:eastAsiaTheme="minorEastAsia"/>
+        </w:rPr>
+      </w:pPr>
       <w:r>
         <w:t>For at finde ud af hvor mange gange der skulle mult</w:t>
       </w:r>
@@ -585,6 +598,121 @@
         <w:t xml:space="preserve">. </w:t>
       </w:r>
     </w:p>
+    <w:p/>
+    <w:p>
+      <w:r>
+        <w:br w:type="page"/>
+      </w:r>
+    </w:p>
+    <w:p>
+      <w:pPr>
+        <w:pStyle w:val="Heading1"/>
+      </w:pPr>
+      <w:r>
+        <w:lastRenderedPageBreak/>
+        <w:t>Design af equalizer</w:t>
+      </w:r>
+    </w:p>
+    <w:p>
+      <w:r>
+        <w:t xml:space="preserve">Equalizeren fungerer ved, at et inputsignal inputtes i de 5 filtre den indeholder, og for hvert individuelt båndpas ganges signalet med den vægtning man angiver </w:t>
+      </w:r>
+      <w:r>
+        <w:t xml:space="preserve">i parameterlisten </w:t>
+      </w:r>
+      <w:r>
+        <w:t>når funktionen ’equalizer(a,b,c,d,e)’ kaldes.</w:t>
+      </w:r>
+      <w:r>
+        <w:t xml:space="preserve"> </w:t>
+      </w:r>
+      <w:r>
+        <w:t>Resten af frekvensspektret i filtrene fjernes. Til sidst lægges alle outputs fra filtrene sammen, hvilket udgør outputsignalet fra equalizeren. Nedenstående billede illustrerer designet:</w:t>
+      </w:r>
+    </w:p>
+    <w:p>
+      <w:pPr>
+        <w:keepNext/>
+      </w:pPr>
+      <w:r>
+        <w:rPr>
+          <w:noProof/>
+          <w:lang w:eastAsia="da-DK"/>
+        </w:rPr>
+        <w:drawing>
+          <wp:inline distT="0" distB="0" distL="0" distR="0" wp14:anchorId="370B5547" wp14:editId="48D35C75">
+            <wp:extent cx="6120130" cy="2929255"/>
+            <wp:effectExtent l="0" t="0" r="0" b="4445"/>
+            <wp:docPr id="8" name="Picture 8"/>
+            <wp:cNvGraphicFramePr>
+              <a:graphicFrameLocks xmlns:a="http://schemas.openxmlformats.org/drawingml/2006/main" noChangeAspect="1"/>
+            </wp:cNvGraphicFramePr>
+            <a:graphic xmlns:a="http://schemas.openxmlformats.org/drawingml/2006/main">
+              <a:graphicData uri="http://schemas.openxmlformats.org/drawingml/2006/picture">
+                <pic:pic xmlns:pic="http://schemas.openxmlformats.org/drawingml/2006/picture">
+                  <pic:nvPicPr>
+                    <pic:cNvPr id="1" name=""/>
+                    <pic:cNvPicPr/>
+                  </pic:nvPicPr>
+                  <pic:blipFill>
+                    <a:blip r:embed="rId7"/>
+                    <a:stretch>
+                      <a:fillRect/>
+                    </a:stretch>
+                  </pic:blipFill>
+                  <pic:spPr>
+                    <a:xfrm>
+                      <a:off x="0" y="0"/>
+                      <a:ext cx="6120130" cy="2929255"/>
+                    </a:xfrm>
+                    <a:prstGeom prst="rect">
+                      <a:avLst/>
+                    </a:prstGeom>
+                  </pic:spPr>
+                </pic:pic>
+              </a:graphicData>
+            </a:graphic>
+          </wp:inline>
+        </w:drawing>
+      </w:r>
+    </w:p>
+    <w:p>
+      <w:pPr>
+        <w:pStyle w:val="Caption"/>
+      </w:pPr>
+      <w:r>
+        <w:t xml:space="preserve">Figur </w:t>
+      </w:r>
+      <w:r>
+        <w:fldChar w:fldCharType="begin"/>
+      </w:r>
+      <w:r>
+        <w:instrText xml:space="preserve"> SEQ Figur \* ARABIC </w:instrText>
+      </w:r>
+      <w:r>
+        <w:fldChar w:fldCharType="separate"/>
+      </w:r>
+      <w:r>
+        <w:rPr>
+          <w:noProof/>
+        </w:rPr>
+        <w:t>10</w:t>
+      </w:r>
+      <w:r>
+        <w:fldChar w:fldCharType="end"/>
+      </w:r>
+      <w:r>
+        <w:t xml:space="preserve"> – Equalizer design illustration</w:t>
+      </w:r>
+    </w:p>
+    <w:p>
+      <w:pPr>
+        <w:rPr>
+          <w:rFonts w:eastAsiaTheme="minorEastAsia"/>
+        </w:rPr>
+      </w:pPr>
+    </w:p>
+    <w:p/>
     <w:p>
       <w:r>
         <w:br w:type="page"/>
@@ -997,9 +1125,23 @@
     </w:p>
     <w:p>
       <w:pPr>
+        <w:rPr>
+          <w:rFonts w:asciiTheme="majorHAnsi" w:eastAsiaTheme="majorEastAsia" w:hAnsiTheme="majorHAnsi" w:cstheme="majorBidi"/>
+          <w:color w:val="2E74B5" w:themeColor="accent1" w:themeShade="BF"/>
+          <w:sz w:val="26"/>
+          <w:szCs w:val="26"/>
+        </w:rPr>
+      </w:pPr>
+      <w:r>
+        <w:br w:type="page"/>
+      </w:r>
+    </w:p>
+    <w:p>
+      <w:pPr>
         <w:pStyle w:val="Heading2"/>
       </w:pPr>
       <w:r>
+        <w:lastRenderedPageBreak/>
         <w:t xml:space="preserve">Hanning </w:t>
       </w:r>
     </w:p>
@@ -1196,10 +1338,26 @@
         <w:rPr>
           <w:rFonts w:eastAsiaTheme="minorEastAsia"/>
         </w:rPr>
-        <w:t>. Vinduet ganges så på filteret i frekvensdomænet. Hermed opnås et bedre filter, da vinduet vil dæmpe ripples i yderområderne af filteret, hvor der typisk er ripples. Dog har det den påvirkning på filteret at det ikke er helt så skarpt, men det opvejes af dens anden funktionalitet.</w:t>
-      </w:r>
-      <w:bookmarkStart w:id="0" w:name="_GoBack"/>
-      <w:bookmarkEnd w:id="0"/>
+        <w:t xml:space="preserve">. Vinduet ganges så på filteret i frekvensdomænet. Hermed opnås et bedre filter, da vinduet vil dæmpe </w:t>
+      </w:r>
+      <w:r>
+        <w:rPr>
+          <w:rFonts w:eastAsiaTheme="minorEastAsia"/>
+        </w:rPr>
+        <w:t>frekvenser</w:t>
+      </w:r>
+      <w:r>
+        <w:rPr>
+          <w:rFonts w:eastAsiaTheme="minorEastAsia"/>
+        </w:rPr>
+        <w:t xml:space="preserve"> i yderområderne af filteret, hvor der typisk er ripples. </w:t>
+      </w:r>
+      <w:r>
+        <w:rPr>
+          <w:rFonts w:eastAsiaTheme="minorEastAsia"/>
+        </w:rPr>
+        <w:t xml:space="preserve">Det vil sige, at vi får et lidt mindre skarpt filter, men til gengæld falder det hutigere til ro, og det er derfor dét værd at implementere den. </w:t>
+      </w:r>
     </w:p>
     <w:p>
       <w:pPr>
@@ -1210,7 +1368,6 @@
           <w:noProof/>
           <w:lang w:eastAsia="da-DK"/>
         </w:rPr>
-        <w:lastRenderedPageBreak/>
         <w:drawing>
           <wp:inline distT="0" distB="0" distL="0" distR="0" wp14:anchorId="3AB4FCA7" wp14:editId="4C4D5893">
             <wp:extent cx="3890091" cy="2442210"/>
@@ -1229,7 +1386,7 @@
                     </pic:cNvPicPr>
                   </pic:nvPicPr>
                   <pic:blipFill rotWithShape="1">
-                    <a:blip r:embed="rId7">
+                    <a:blip r:embed="rId8">
                       <a:extLst>
                         <a:ext uri="{28A0092B-C50C-407E-A947-70E740481C1C}">
                           <a14:useLocalDpi xmlns:a14="http://schemas.microsoft.com/office/drawing/2010/main" val="0"/>
@@ -1268,29 +1425,19 @@
       <w:pPr>
         <w:pStyle w:val="Caption"/>
       </w:pPr>
-      <w:bookmarkStart w:id="1" w:name="_Ref450819782"/>
+      <w:bookmarkStart w:id="0" w:name="_Ref450819782"/>
       <w:r>
         <w:t xml:space="preserve">Figur </w:t>
       </w:r>
-      <w:r>
-        <w:fldChar w:fldCharType="begin"/>
-      </w:r>
-      <w:r>
-        <w:instrText xml:space="preserve"> SEQ Figur \* ARABIC </w:instrText>
-      </w:r>
-      <w:r>
-        <w:fldChar w:fldCharType="separate"/>
-      </w:r>
-      <w:r>
-        <w:rPr>
-          <w:noProof/>
-        </w:rPr>
-        <w:t>1</w:t>
-      </w:r>
-      <w:r>
-        <w:fldChar w:fldCharType="end"/>
-      </w:r>
-      <w:bookmarkEnd w:id="1"/>
+      <w:fldSimple w:instr=" SEQ Figur \* ARABIC ">
+        <w:r>
+          <w:rPr>
+            <w:noProof/>
+          </w:rPr>
+          <w:t>1</w:t>
+        </w:r>
+      </w:fldSimple>
+      <w:bookmarkEnd w:id="0"/>
       <w:r>
         <w:t xml:space="preserve"> Hanning vindue</w:t>
       </w:r>
@@ -1385,7 +1532,7 @@
                     </pic:cNvPicPr>
                   </pic:nvPicPr>
                   <pic:blipFill>
-                    <a:blip r:embed="rId8" cstate="print">
+                    <a:blip r:embed="rId9" cstate="print">
                       <a:extLst>
                         <a:ext uri="{28A0092B-C50C-407E-A947-70E740481C1C}">
                           <a14:useLocalDpi xmlns:a14="http://schemas.microsoft.com/office/drawing/2010/main" val="0"/>
@@ -1421,19 +1568,32 @@
       <w:pPr>
         <w:pStyle w:val="Caption"/>
       </w:pPr>
-      <w:bookmarkStart w:id="2" w:name="_Ref449697647"/>
+      <w:bookmarkStart w:id="1" w:name="_Ref449697647"/>
       <w:r>
         <w:t xml:space="preserve">Figur </w:t>
       </w:r>
-      <w:fldSimple w:instr=" SEQ Figur \* ARABIC ">
-        <w:r>
-          <w:rPr>
-            <w:noProof/>
-          </w:rPr>
-          <w:t>1</w:t>
-        </w:r>
-      </w:fldSimple>
-      <w:bookmarkEnd w:id="2"/>
+      <w:r>
+        <w:fldChar w:fldCharType="begin"/>
+      </w:r>
+      <w:r>
+        <w:instrText xml:space="preserve"> SEQ Figur \* ARABIC </w:instrText>
+      </w:r>
+      <w:r>
+        <w:fldChar w:fldCharType="separate"/>
+      </w:r>
+      <w:r>
+        <w:rPr>
+          <w:noProof/>
+        </w:rPr>
+        <w:t>2</w:t>
+      </w:r>
+      <w:r>
+        <w:rPr>
+          <w:noProof/>
+        </w:rPr>
+        <w:fldChar w:fldCharType="end"/>
+      </w:r>
+      <w:bookmarkEnd w:id="1"/>
     </w:p>
     <w:p/>
     <w:p>
@@ -1489,7 +1649,7 @@
                     </pic:cNvPicPr>
                   </pic:nvPicPr>
                   <pic:blipFill>
-                    <a:blip r:embed="rId9" cstate="print">
+                    <a:blip r:embed="rId10" cstate="print">
                       <a:extLst>
                         <a:ext uri="{28A0092B-C50C-407E-A947-70E740481C1C}">
                           <a14:useLocalDpi xmlns:a14="http://schemas.microsoft.com/office/drawing/2010/main" val="0"/>
@@ -1525,19 +1685,32 @@
       <w:pPr>
         <w:pStyle w:val="Caption"/>
       </w:pPr>
-      <w:bookmarkStart w:id="3" w:name="_Ref449697783"/>
+      <w:bookmarkStart w:id="2" w:name="_Ref449697783"/>
       <w:r>
         <w:t xml:space="preserve">Figur </w:t>
       </w:r>
-      <w:fldSimple w:instr=" SEQ Figur \* ARABIC ">
-        <w:r>
-          <w:rPr>
-            <w:noProof/>
-          </w:rPr>
-          <w:t>2</w:t>
-        </w:r>
-      </w:fldSimple>
-      <w:bookmarkEnd w:id="3"/>
+      <w:r>
+        <w:fldChar w:fldCharType="begin"/>
+      </w:r>
+      <w:r>
+        <w:instrText xml:space="preserve"> SEQ Figur \* ARABIC </w:instrText>
+      </w:r>
+      <w:r>
+        <w:fldChar w:fldCharType="separate"/>
+      </w:r>
+      <w:r>
+        <w:rPr>
+          <w:noProof/>
+        </w:rPr>
+        <w:t>3</w:t>
+      </w:r>
+      <w:r>
+        <w:rPr>
+          <w:noProof/>
+        </w:rPr>
+        <w:fldChar w:fldCharType="end"/>
+      </w:r>
+      <w:bookmarkEnd w:id="2"/>
     </w:p>
     <w:p>
       <w:r>
@@ -1623,7 +1796,7 @@
                     <pic:cNvPicPr/>
                   </pic:nvPicPr>
                   <pic:blipFill>
-                    <a:blip r:embed="rId10">
+                    <a:blip r:embed="rId11">
                       <a:extLst>
                         <a:ext uri="{28A0092B-C50C-407E-A947-70E740481C1C}">
                           <a14:useLocalDpi xmlns:a14="http://schemas.microsoft.com/office/drawing/2010/main" val="0"/>
@@ -1654,19 +1827,32 @@
       <w:pPr>
         <w:pStyle w:val="Caption"/>
       </w:pPr>
-      <w:bookmarkStart w:id="4" w:name="_Ref449532686"/>
+      <w:bookmarkStart w:id="3" w:name="_Ref449532686"/>
       <w:r>
         <w:t xml:space="preserve">Figur </w:t>
       </w:r>
-      <w:fldSimple w:instr=" SEQ Figur \* ARABIC ">
-        <w:r>
-          <w:rPr>
-            <w:noProof/>
-          </w:rPr>
-          <w:t>3</w:t>
-        </w:r>
-      </w:fldSimple>
-      <w:bookmarkEnd w:id="4"/>
+      <w:r>
+        <w:fldChar w:fldCharType="begin"/>
+      </w:r>
+      <w:r>
+        <w:instrText xml:space="preserve"> SEQ Figur \* ARABIC </w:instrText>
+      </w:r>
+      <w:r>
+        <w:fldChar w:fldCharType="separate"/>
+      </w:r>
+      <w:r>
+        <w:rPr>
+          <w:noProof/>
+        </w:rPr>
+        <w:t>4</w:t>
+      </w:r>
+      <w:r>
+        <w:rPr>
+          <w:noProof/>
+        </w:rPr>
+        <w:fldChar w:fldCharType="end"/>
+      </w:r>
+      <w:bookmarkEnd w:id="3"/>
     </w:p>
     <w:p>
       <w:pPr>
@@ -1729,7 +1915,7 @@
                     </pic:cNvPicPr>
                   </pic:nvPicPr>
                   <pic:blipFill>
-                    <a:blip r:embed="rId11">
+                    <a:blip r:embed="rId12">
                       <a:extLst>
                         <a:ext uri="{28A0092B-C50C-407E-A947-70E740481C1C}">
                           <a14:useLocalDpi xmlns:a14="http://schemas.microsoft.com/office/drawing/2010/main" val="0"/>
@@ -1765,19 +1951,32 @@
       <w:pPr>
         <w:pStyle w:val="Caption"/>
       </w:pPr>
-      <w:bookmarkStart w:id="5" w:name="_Ref449696549"/>
+      <w:bookmarkStart w:id="4" w:name="_Ref449696549"/>
       <w:r>
         <w:t xml:space="preserve">Figur </w:t>
       </w:r>
-      <w:fldSimple w:instr=" SEQ Figur \* ARABIC ">
-        <w:r>
-          <w:rPr>
-            <w:noProof/>
-          </w:rPr>
-          <w:t>4</w:t>
-        </w:r>
-      </w:fldSimple>
-      <w:bookmarkEnd w:id="5"/>
+      <w:r>
+        <w:fldChar w:fldCharType="begin"/>
+      </w:r>
+      <w:r>
+        <w:instrText xml:space="preserve"> SEQ Figur \* ARABIC </w:instrText>
+      </w:r>
+      <w:r>
+        <w:fldChar w:fldCharType="separate"/>
+      </w:r>
+      <w:r>
+        <w:rPr>
+          <w:noProof/>
+        </w:rPr>
+        <w:t>5</w:t>
+      </w:r>
+      <w:r>
+        <w:rPr>
+          <w:noProof/>
+        </w:rPr>
+        <w:fldChar w:fldCharType="end"/>
+      </w:r>
+      <w:bookmarkEnd w:id="4"/>
     </w:p>
     <w:p>
       <w:pPr>
@@ -1821,7 +2020,10 @@
         <w:fldChar w:fldCharType="end"/>
       </w:r>
       <w:r>
-        <w:t xml:space="preserve"> har vi prøvet at dæmpe det høje frekvenser. Equalizeren er sat til (4, 4, 0.25, 0.25, 0.25)</w:t>
+        <w:t xml:space="preserve"> har vi prøvet at dæmpe de</w:t>
+      </w:r>
+      <w:r>
+        <w:t xml:space="preserve"> høje frekvenser. Equalizeren er sat til (4, 4, 0.25, 0.25, 0.25)</w:t>
       </w:r>
     </w:p>
     <w:p>
@@ -1849,7 +2051,7 @@
                     <pic:cNvPicPr/>
                   </pic:nvPicPr>
                   <pic:blipFill>
-                    <a:blip r:embed="rId12"/>
+                    <a:blip r:embed="rId13"/>
                     <a:stretch>
                       <a:fillRect/>
                     </a:stretch>
@@ -1874,24 +2076,32 @@
       <w:pPr>
         <w:pStyle w:val="Caption"/>
       </w:pPr>
-      <w:bookmarkStart w:id="6" w:name="_Ref449697139"/>
+      <w:bookmarkStart w:id="5" w:name="_Ref449697139"/>
       <w:r>
         <w:t xml:space="preserve">Figur </w:t>
       </w:r>
-      <w:fldSimple w:instr=" SEQ Figur \* ARABIC ">
-        <w:r>
-          <w:rPr>
-            <w:noProof/>
-          </w:rPr>
-          <w:t>5</w:t>
-        </w:r>
-      </w:fldSimple>
-      <w:bookmarkEnd w:id="6"/>
-    </w:p>
-    <w:p>
-      <w:r>
-        <w:t>Dette resultede, et bass dominerende output.</w:t>
-      </w:r>
+      <w:r>
+        <w:fldChar w:fldCharType="begin"/>
+      </w:r>
+      <w:r>
+        <w:instrText xml:space="preserve"> SEQ Figur \* ARABIC </w:instrText>
+      </w:r>
+      <w:r>
+        <w:fldChar w:fldCharType="separate"/>
+      </w:r>
+      <w:r>
+        <w:rPr>
+          <w:noProof/>
+        </w:rPr>
+        <w:t>6</w:t>
+      </w:r>
+      <w:r>
+        <w:rPr>
+          <w:noProof/>
+        </w:rPr>
+        <w:fldChar w:fldCharType="end"/>
+      </w:r>
+      <w:bookmarkEnd w:id="5"/>
     </w:p>
     <w:p>
       <w:pPr>
@@ -1927,7 +2137,13 @@
     </w:p>
     <w:p>
       <w:r>
-        <w:t xml:space="preserve">Her tager vi et kig på impulsresponser for vores bandpass filter. </w:t>
+        <w:t>Her tager vi et kig på impulsresponser for vores bandpass</w:t>
+      </w:r>
+      <w:r>
+        <w:t xml:space="preserve"> 8-12 kHz</w:t>
+      </w:r>
+      <w:r>
+        <w:t xml:space="preserve"> filter. </w:t>
       </w:r>
       <w:r>
         <w:t xml:space="preserve">Et impulsrespons er outputtet fra et filter, når det bliver udsat for en kort input signal. Dette kunne for eksempel være hvis en bil, pludseligt kører i et hul. Her ville man kunne betragte støddæmperens reaktion som en impulsrespons. </w:t>
@@ -1979,129 +2195,6 @@
                 <pic:pic xmlns:pic="http://schemas.openxmlformats.org/drawingml/2006/picture">
                   <pic:nvPicPr>
                     <pic:cNvPr id="0" name="Picture 1"/>
-                    <pic:cNvPicPr>
-                      <a:picLocks noChangeAspect="1" noChangeArrowheads="1"/>
-                    </pic:cNvPicPr>
-                  </pic:nvPicPr>
-                  <pic:blipFill>
-                    <a:blip r:embed="rId13">
-                      <a:extLst>
-                        <a:ext uri="{28A0092B-C50C-407E-A947-70E740481C1C}">
-                          <a14:useLocalDpi xmlns:a14="http://schemas.microsoft.com/office/drawing/2010/main" val="0"/>
-                        </a:ext>
-                      </a:extLst>
-                    </a:blip>
-                    <a:srcRect/>
-                    <a:stretch>
-                      <a:fillRect/>
-                    </a:stretch>
-                  </pic:blipFill>
-                  <pic:spPr bwMode="auto">
-                    <a:xfrm>
-                      <a:off x="0" y="0"/>
-                      <a:ext cx="6120130" cy="3326423"/>
-                    </a:xfrm>
-                    <a:prstGeom prst="rect">
-                      <a:avLst/>
-                    </a:prstGeom>
-                    <a:noFill/>
-                    <a:ln>
-                      <a:noFill/>
-                    </a:ln>
-                  </pic:spPr>
-                </pic:pic>
-              </a:graphicData>
-            </a:graphic>
-          </wp:inline>
-        </w:drawing>
-      </w:r>
-    </w:p>
-    <w:p>
-      <w:pPr>
-        <w:pStyle w:val="Caption"/>
-      </w:pPr>
-      <w:r>
-        <w:t xml:space="preserve">Figur </w:t>
-      </w:r>
-      <w:r>
-        <w:fldChar w:fldCharType="begin"/>
-      </w:r>
-      <w:r>
-        <w:instrText xml:space="preserve"> SEQ Figur \* ARABIC </w:instrText>
-      </w:r>
-      <w:r>
-        <w:fldChar w:fldCharType="separate"/>
-      </w:r>
-      <w:r>
-        <w:rPr>
-          <w:noProof/>
-        </w:rPr>
-        <w:t>6</w:t>
-      </w:r>
-      <w:r>
-        <w:rPr>
-          <w:noProof/>
-        </w:rPr>
-        <w:fldChar w:fldCharType="end"/>
-      </w:r>
-      <w:r>
-        <w:t xml:space="preserve"> Orden: 1000, knækfrekvenser 8000 og 12000</w:t>
-      </w:r>
-    </w:p>
-    <w:p>
-      <w:r>
-        <w:t xml:space="preserve">Her ser vi et impulsrespons for vores bandpass filter. Som det kan ses, så er der et delay </w:t>
-      </w:r>
-      <w:r>
-        <w:t xml:space="preserve">på ca 500 samples før </w:t>
-      </w:r>
-      <w:r>
-        <w:t>impulsrespons kommer</w:t>
-      </w:r>
-      <w:r>
-        <w:t xml:space="preserve"> og filterets ønskede karakteristik indtræder</w:t>
-      </w:r>
-      <w:r>
-        <w:t xml:space="preserve">. </w:t>
-      </w:r>
-      <w:r>
-        <w:t xml:space="preserve">Forsinkelsen </w:t>
-      </w:r>
-      <w:r>
-        <w:t>kan beregnes til at være 11,37 ms.</w:t>
-      </w:r>
-      <w:r>
-        <w:t xml:space="preserve"> (500 samples / samplefrekvens)</w:t>
-      </w:r>
-    </w:p>
-    <w:p>
-      <w:r>
-        <w:t xml:space="preserve"> </w:t>
-      </w:r>
-    </w:p>
-    <w:p>
-      <w:pPr>
-        <w:keepNext/>
-      </w:pPr>
-      <w:r>
-        <w:rPr>
-          <w:noProof/>
-          <w:lang w:eastAsia="da-DK"/>
-        </w:rPr>
-        <w:lastRenderedPageBreak/>
-        <w:drawing>
-          <wp:inline distT="0" distB="0" distL="0" distR="0" wp14:anchorId="790AD669" wp14:editId="2FD07CAC">
-            <wp:extent cx="6120130" cy="3326423"/>
-            <wp:effectExtent l="0" t="0" r="0" b="0"/>
-            <wp:docPr id="6" name="Billede 6"/>
-            <wp:cNvGraphicFramePr>
-              <a:graphicFrameLocks xmlns:a="http://schemas.openxmlformats.org/drawingml/2006/main" noChangeAspect="1"/>
-            </wp:cNvGraphicFramePr>
-            <a:graphic xmlns:a="http://schemas.openxmlformats.org/drawingml/2006/main">
-              <a:graphicData uri="http://schemas.openxmlformats.org/drawingml/2006/picture">
-                <pic:pic xmlns:pic="http://schemas.openxmlformats.org/drawingml/2006/picture">
-                  <pic:nvPicPr>
-                    <pic:cNvPr id="0" name="Picture 2"/>
                     <pic:cNvPicPr>
                       <a:picLocks noChangeAspect="1" noChangeArrowheads="1"/>
                     </pic:cNvPicPr>
@@ -2146,49 +2239,47 @@
       <w:r>
         <w:t xml:space="preserve">Figur </w:t>
       </w:r>
-      <w:r>
-        <w:fldChar w:fldCharType="begin"/>
-      </w:r>
-      <w:r>
-        <w:instrText xml:space="preserve"> SEQ Figur \* ARABIC </w:instrText>
-      </w:r>
-      <w:r>
-        <w:fldChar w:fldCharType="separate"/>
-      </w:r>
-      <w:r>
-        <w:rPr>
-          <w:noProof/>
-        </w:rPr>
-        <w:t>7</w:t>
-      </w:r>
-      <w:r>
-        <w:rPr>
-          <w:noProof/>
-        </w:rPr>
-        <w:fldChar w:fldCharType="end"/>
-      </w:r>
-      <w:r>
-        <w:t xml:space="preserve"> Orden: 2000, knækfrekvenser 8000 og 1</w:t>
-      </w:r>
-      <w:r>
-        <w:t>2000</w:t>
-      </w:r>
-    </w:p>
-    <w:p>
-      <w:r>
-        <w:t xml:space="preserve">På figur 7 er impulsresponsen for samme båndpasfilter plottet, men nu er ordenen sat op til 2000. </w:t>
-      </w:r>
-      <w:r>
-        <w:t>Når man sætter orden</w:t>
-      </w:r>
-      <w:r>
-        <w:t>en</w:t>
-      </w:r>
-      <w:r>
-        <w:t xml:space="preserve"> op, så kommer der et større delay før filteret har den ønskede effekt. </w:t>
-      </w:r>
-      <w:r>
-        <w:t>Til gengæld bliver filteret også endnu mere skarpt.</w:t>
+      <w:fldSimple w:instr=" SEQ Figur \* ARABIC ">
+        <w:r>
+          <w:rPr>
+            <w:noProof/>
+          </w:rPr>
+          <w:t>7</w:t>
+        </w:r>
+      </w:fldSimple>
+      <w:r>
+        <w:t xml:space="preserve"> Orden: 1000, knækfrekvenser 8000 og 12000</w:t>
+      </w:r>
+    </w:p>
+    <w:p>
+      <w:r>
+        <w:t xml:space="preserve">Her ser vi et impulsrespons for vores bandpass filter. Som det kan ses, så er der et delay </w:t>
+      </w:r>
+      <w:r>
+        <w:t xml:space="preserve">på ca 500 samples før </w:t>
+      </w:r>
+      <w:r>
+        <w:t>impulsrespons kommer</w:t>
+      </w:r>
+      <w:r>
+        <w:t xml:space="preserve"> og filterets ønskede karakteristik indtræder</w:t>
+      </w:r>
+      <w:r>
+        <w:t xml:space="preserve">. </w:t>
+      </w:r>
+      <w:r>
+        <w:t xml:space="preserve">Forsinkelsen </w:t>
+      </w:r>
+      <w:r>
+        <w:t>kan beregnes til at være 11,37 ms.</w:t>
+      </w:r>
+      <w:r>
+        <w:t xml:space="preserve"> (500 samples / samplefrekvens)</w:t>
+      </w:r>
+    </w:p>
+    <w:p>
+      <w:r>
+        <w:t xml:space="preserve"> </w:t>
       </w:r>
     </w:p>
     <w:p>
@@ -2200,11 +2291,12 @@
           <w:noProof/>
           <w:lang w:eastAsia="da-DK"/>
         </w:rPr>
+        <w:lastRenderedPageBreak/>
         <w:drawing>
-          <wp:inline distT="0" distB="0" distL="0" distR="0">
+          <wp:inline distT="0" distB="0" distL="0" distR="0" wp14:anchorId="790AD669" wp14:editId="2FD07CAC">
             <wp:extent cx="6120130" cy="3326423"/>
             <wp:effectExtent l="0" t="0" r="0" b="0"/>
-            <wp:docPr id="7" name="Billede 7"/>
+            <wp:docPr id="6" name="Billede 6"/>
             <wp:cNvGraphicFramePr>
               <a:graphicFrameLocks xmlns:a="http://schemas.openxmlformats.org/drawingml/2006/main" noChangeAspect="1"/>
             </wp:cNvGraphicFramePr>
@@ -2212,7 +2304,7 @@
               <a:graphicData uri="http://schemas.openxmlformats.org/drawingml/2006/picture">
                 <pic:pic xmlns:pic="http://schemas.openxmlformats.org/drawingml/2006/picture">
                   <pic:nvPicPr>
-                    <pic:cNvPr id="0" name="Picture 3"/>
+                    <pic:cNvPr id="0" name="Picture 2"/>
                     <pic:cNvPicPr>
                       <a:picLocks noChangeAspect="1" noChangeArrowheads="1"/>
                     </pic:cNvPicPr>
@@ -2254,30 +2346,153 @@
       <w:pPr>
         <w:pStyle w:val="Caption"/>
       </w:pPr>
+      <w:bookmarkStart w:id="6" w:name="_Ref450822097"/>
       <w:r>
         <w:t xml:space="preserve">Figur </w:t>
       </w:r>
+      <w:fldSimple w:instr=" SEQ Figur \* ARABIC ">
+        <w:r>
+          <w:rPr>
+            <w:noProof/>
+          </w:rPr>
+          <w:t>8</w:t>
+        </w:r>
+      </w:fldSimple>
+      <w:bookmarkEnd w:id="6"/>
+      <w:r>
+        <w:t xml:space="preserve"> Orden: 2000, knækfrekvenser 8000 og 1</w:t>
+      </w:r>
+      <w:r>
+        <w:t>2000</w:t>
+      </w:r>
+    </w:p>
+    <w:p>
+      <w:r>
+        <w:t xml:space="preserve">På </w:t>
+      </w:r>
       <w:r>
         <w:fldChar w:fldCharType="begin"/>
       </w:r>
       <w:r>
-        <w:instrText xml:space="preserve"> SEQ Figur \* ARABIC </w:instrText>
+        <w:instrText xml:space="preserve"> REF _Ref450822097 \h </w:instrText>
       </w:r>
       <w:r>
         <w:fldChar w:fldCharType="separate"/>
       </w:r>
       <w:r>
+        <w:t xml:space="preserve">Figur </w:t>
+      </w:r>
+      <w:r>
         <w:rPr>
           <w:noProof/>
         </w:rPr>
         <w:t>8</w:t>
       </w:r>
       <w:r>
+        <w:fldChar w:fldCharType="end"/>
+      </w:r>
+      <w:r>
+        <w:t xml:space="preserve"> er impulsresponsen for samme båndpasfilter plottet, men nu er ordenen sat op til 2000. </w:t>
+      </w:r>
+      <w:r>
+        <w:t>Når man sætter orden</w:t>
+      </w:r>
+      <w:r>
+        <w:t>en</w:t>
+      </w:r>
+      <w:r>
+        <w:t xml:space="preserve"> op</w:t>
+      </w:r>
+      <w:r>
+        <w:t xml:space="preserve"> til det dobbelte</w:t>
+      </w:r>
+      <w:r>
+        <w:t xml:space="preserve">, så kommer der et </w:t>
+      </w:r>
+      <w:r>
+        <w:t xml:space="preserve">dobbelt så store </w:t>
+      </w:r>
+      <w:r>
+        <w:t xml:space="preserve">delay før filteret har den ønskede effekt. </w:t>
+      </w:r>
+      <w:r>
+        <w:t>Til gengæld bliver filteret også endnu mere skarpt.</w:t>
+      </w:r>
+    </w:p>
+    <w:p>
+      <w:pPr>
+        <w:keepNext/>
+      </w:pPr>
+      <w:r>
         <w:rPr>
           <w:noProof/>
-        </w:rPr>
-        <w:fldChar w:fldCharType="end"/>
-      </w:r>
+          <w:lang w:eastAsia="da-DK"/>
+        </w:rPr>
+        <w:drawing>
+          <wp:inline distT="0" distB="0" distL="0" distR="0">
+            <wp:extent cx="6120130" cy="3326423"/>
+            <wp:effectExtent l="0" t="0" r="0" b="0"/>
+            <wp:docPr id="7" name="Billede 7"/>
+            <wp:cNvGraphicFramePr>
+              <a:graphicFrameLocks xmlns:a="http://schemas.openxmlformats.org/drawingml/2006/main" noChangeAspect="1"/>
+            </wp:cNvGraphicFramePr>
+            <a:graphic xmlns:a="http://schemas.openxmlformats.org/drawingml/2006/main">
+              <a:graphicData uri="http://schemas.openxmlformats.org/drawingml/2006/picture">
+                <pic:pic xmlns:pic="http://schemas.openxmlformats.org/drawingml/2006/picture">
+                  <pic:nvPicPr>
+                    <pic:cNvPr id="0" name="Picture 3"/>
+                    <pic:cNvPicPr>
+                      <a:picLocks noChangeAspect="1" noChangeArrowheads="1"/>
+                    </pic:cNvPicPr>
+                  </pic:nvPicPr>
+                  <pic:blipFill>
+                    <a:blip r:embed="rId16">
+                      <a:extLst>
+                        <a:ext uri="{28A0092B-C50C-407E-A947-70E740481C1C}">
+                          <a14:useLocalDpi xmlns:a14="http://schemas.microsoft.com/office/drawing/2010/main" val="0"/>
+                        </a:ext>
+                      </a:extLst>
+                    </a:blip>
+                    <a:srcRect/>
+                    <a:stretch>
+                      <a:fillRect/>
+                    </a:stretch>
+                  </pic:blipFill>
+                  <pic:spPr bwMode="auto">
+                    <a:xfrm>
+                      <a:off x="0" y="0"/>
+                      <a:ext cx="6120130" cy="3326423"/>
+                    </a:xfrm>
+                    <a:prstGeom prst="rect">
+                      <a:avLst/>
+                    </a:prstGeom>
+                    <a:noFill/>
+                    <a:ln>
+                      <a:noFill/>
+                    </a:ln>
+                  </pic:spPr>
+                </pic:pic>
+              </a:graphicData>
+            </a:graphic>
+          </wp:inline>
+        </w:drawing>
+      </w:r>
+    </w:p>
+    <w:p>
+      <w:pPr>
+        <w:pStyle w:val="Caption"/>
+      </w:pPr>
+      <w:r>
+        <w:t xml:space="preserve">Figur </w:t>
+      </w:r>
+      <w:fldSimple w:instr=" SEQ Figur \* ARABIC ">
+        <w:r>
+          <w:rPr>
+            <w:noProof/>
+          </w:rPr>
+          <w:t>9</w:t>
+        </w:r>
+      </w:fldSimple>
       <w:r>
         <w:t xml:space="preserve"> Orden: 1000, knækfrekvenser 10000 og </w:t>
       </w:r>
@@ -2302,15 +2517,7 @@
       </w:pPr>
       <w:r>
         <w:lastRenderedPageBreak/>
-        <w:t>Matlab kode</w:t>
-      </w:r>
-    </w:p>
-    <w:p>
-      <w:pPr>
-        <w:pStyle w:val="Heading2"/>
-      </w:pPr>
-      <w:r>
-        <w:t>Båndpasfilter</w:t>
+        <w:t>Fremstilling af filtre</w:t>
       </w:r>
     </w:p>
     <w:p>
@@ -3034,1139 +3241,18 @@
       </w:pPr>
       <w:r>
         <w:lastRenderedPageBreak/>
-        <w:t>Lavpasfilter (vinduesmetoden)</w:t>
-      </w:r>
-    </w:p>
-    <w:p>
-      <w:r>
-        <w:t>Denne implementering af lavpasfiltret virker i sig selv, men vi havde problemer med at få den til at virke som funktion, så den kunne være en del af den samlede equalizer. Vi ønskede alligevel at den skulle med i rapporten.</w:t>
-      </w:r>
-    </w:p>
-    <w:p>
-      <w:pPr>
-        <w:autoSpaceDE w:val="0"/>
-        <w:autoSpaceDN w:val="0"/>
-        <w:adjustRightInd w:val="0"/>
-        <w:spacing w:after="0" w:line="240" w:lineRule="auto"/>
-        <w:rPr>
-          <w:rFonts w:ascii="Courier New" w:hAnsi="Courier New" w:cs="Courier New"/>
-          <w:szCs w:val="24"/>
-        </w:rPr>
-      </w:pPr>
-      <w:r>
-        <w:rPr>
-          <w:rFonts w:ascii="Courier New" w:hAnsi="Courier New" w:cs="Courier New"/>
-          <w:color w:val="000000"/>
-          <w:szCs w:val="24"/>
-        </w:rPr>
-        <w:t>clear; clc</w:t>
-      </w:r>
-    </w:p>
-    <w:p>
-      <w:pPr>
-        <w:autoSpaceDE w:val="0"/>
-        <w:autoSpaceDN w:val="0"/>
-        <w:adjustRightInd w:val="0"/>
-        <w:spacing w:after="0" w:line="240" w:lineRule="auto"/>
-        <w:rPr>
-          <w:rFonts w:ascii="Courier New" w:hAnsi="Courier New" w:cs="Courier New"/>
-          <w:szCs w:val="24"/>
-        </w:rPr>
-      </w:pPr>
-      <w:r>
-        <w:rPr>
-          <w:rFonts w:ascii="Courier New" w:hAnsi="Courier New" w:cs="Courier New"/>
-          <w:color w:val="000000"/>
-          <w:szCs w:val="24"/>
-        </w:rPr>
-        <w:t xml:space="preserve"> </w:t>
-      </w:r>
-    </w:p>
-    <w:p>
-      <w:pPr>
-        <w:autoSpaceDE w:val="0"/>
-        <w:autoSpaceDN w:val="0"/>
-        <w:adjustRightInd w:val="0"/>
-        <w:spacing w:after="0" w:line="240" w:lineRule="auto"/>
-        <w:rPr>
-          <w:rFonts w:ascii="Courier New" w:hAnsi="Courier New" w:cs="Courier New"/>
-          <w:szCs w:val="24"/>
-          <w:lang w:val="en-US"/>
-        </w:rPr>
-      </w:pPr>
-      <w:r>
-        <w:rPr>
-          <w:rFonts w:ascii="Courier New" w:hAnsi="Courier New" w:cs="Courier New"/>
-          <w:color w:val="000000"/>
-          <w:szCs w:val="24"/>
-          <w:lang w:val="en-US"/>
-        </w:rPr>
-        <w:t>[x,f_sample] = audioread(</w:t>
-      </w:r>
-      <w:r>
-        <w:rPr>
-          <w:rFonts w:ascii="Courier New" w:hAnsi="Courier New" w:cs="Courier New"/>
-          <w:color w:val="A020F0"/>
-          <w:szCs w:val="24"/>
-          <w:lang w:val="en-US"/>
-        </w:rPr>
-        <w:t>'metallica.wav'</w:t>
-      </w:r>
-      <w:r>
-        <w:rPr>
-          <w:rFonts w:ascii="Courier New" w:hAnsi="Courier New" w:cs="Courier New"/>
-          <w:color w:val="000000"/>
-          <w:szCs w:val="24"/>
-          <w:lang w:val="en-US"/>
-        </w:rPr>
-        <w:t xml:space="preserve">); </w:t>
-      </w:r>
-      <w:r>
-        <w:rPr>
-          <w:rFonts w:ascii="Courier New" w:hAnsi="Courier New" w:cs="Courier New"/>
-          <w:color w:val="228B22"/>
-          <w:szCs w:val="24"/>
-          <w:lang w:val="en-US"/>
-        </w:rPr>
-        <w:t>%load lyd</w:t>
-      </w:r>
-    </w:p>
-    <w:p>
-      <w:pPr>
-        <w:autoSpaceDE w:val="0"/>
-        <w:autoSpaceDN w:val="0"/>
-        <w:adjustRightInd w:val="0"/>
-        <w:spacing w:after="0" w:line="240" w:lineRule="auto"/>
-        <w:rPr>
-          <w:rFonts w:ascii="Courier New" w:hAnsi="Courier New" w:cs="Courier New"/>
-          <w:szCs w:val="24"/>
-          <w:lang w:val="en-US"/>
-        </w:rPr>
-      </w:pPr>
-      <w:r>
-        <w:rPr>
-          <w:rFonts w:ascii="Courier New" w:hAnsi="Courier New" w:cs="Courier New"/>
-          <w:color w:val="228B22"/>
-          <w:szCs w:val="24"/>
-          <w:lang w:val="en-US"/>
-        </w:rPr>
-        <w:t xml:space="preserve"> </w:t>
-      </w:r>
-    </w:p>
-    <w:p>
-      <w:pPr>
-        <w:autoSpaceDE w:val="0"/>
-        <w:autoSpaceDN w:val="0"/>
-        <w:adjustRightInd w:val="0"/>
-        <w:spacing w:after="0" w:line="240" w:lineRule="auto"/>
-        <w:rPr>
-          <w:rFonts w:ascii="Courier New" w:hAnsi="Courier New" w:cs="Courier New"/>
-          <w:szCs w:val="24"/>
-          <w:lang w:val="en-US"/>
-        </w:rPr>
-      </w:pPr>
-      <w:r>
-        <w:rPr>
-          <w:rFonts w:ascii="Courier New" w:hAnsi="Courier New" w:cs="Courier New"/>
-          <w:color w:val="000000"/>
-          <w:szCs w:val="24"/>
-          <w:lang w:val="en-US"/>
-        </w:rPr>
-        <w:t>f_cutoff = 4000;</w:t>
-      </w:r>
-    </w:p>
-    <w:p>
-      <w:pPr>
-        <w:autoSpaceDE w:val="0"/>
-        <w:autoSpaceDN w:val="0"/>
-        <w:adjustRightInd w:val="0"/>
-        <w:spacing w:after="0" w:line="240" w:lineRule="auto"/>
-        <w:rPr>
-          <w:rFonts w:ascii="Courier New" w:hAnsi="Courier New" w:cs="Courier New"/>
-          <w:szCs w:val="24"/>
-          <w:lang w:val="en-US"/>
-        </w:rPr>
-      </w:pPr>
-      <w:r>
-        <w:rPr>
-          <w:rFonts w:ascii="Courier New" w:hAnsi="Courier New" w:cs="Courier New"/>
-          <w:color w:val="000000"/>
-          <w:szCs w:val="24"/>
-          <w:lang w:val="en-US"/>
-        </w:rPr>
-        <w:t>M = 3000;</w:t>
-      </w:r>
-    </w:p>
-    <w:p>
-      <w:pPr>
-        <w:autoSpaceDE w:val="0"/>
-        <w:autoSpaceDN w:val="0"/>
-        <w:adjustRightInd w:val="0"/>
-        <w:spacing w:after="0" w:line="240" w:lineRule="auto"/>
-        <w:rPr>
-          <w:rFonts w:ascii="Courier New" w:hAnsi="Courier New" w:cs="Courier New"/>
-          <w:szCs w:val="24"/>
-          <w:lang w:val="en-US"/>
-        </w:rPr>
-      </w:pPr>
-      <w:r>
-        <w:rPr>
-          <w:rFonts w:ascii="Courier New" w:hAnsi="Courier New" w:cs="Courier New"/>
-          <w:color w:val="000000"/>
-          <w:szCs w:val="24"/>
-          <w:lang w:val="en-US"/>
-        </w:rPr>
-        <w:t xml:space="preserve"> </w:t>
-      </w:r>
-    </w:p>
-    <w:p>
-      <w:pPr>
-        <w:autoSpaceDE w:val="0"/>
-        <w:autoSpaceDN w:val="0"/>
-        <w:adjustRightInd w:val="0"/>
-        <w:spacing w:after="0" w:line="240" w:lineRule="auto"/>
-        <w:rPr>
-          <w:rFonts w:ascii="Courier New" w:hAnsi="Courier New" w:cs="Courier New"/>
-          <w:szCs w:val="24"/>
-          <w:lang w:val="en-US"/>
-        </w:rPr>
-      </w:pPr>
-      <w:r>
-        <w:rPr>
-          <w:rFonts w:ascii="Courier New" w:hAnsi="Courier New" w:cs="Courier New"/>
-          <w:color w:val="000000"/>
-          <w:szCs w:val="24"/>
-          <w:lang w:val="en-US"/>
-        </w:rPr>
-        <w:t>freq_resolution = f_sample / M;</w:t>
-      </w:r>
-    </w:p>
-    <w:p>
-      <w:pPr>
-        <w:autoSpaceDE w:val="0"/>
-        <w:autoSpaceDN w:val="0"/>
-        <w:adjustRightInd w:val="0"/>
-        <w:spacing w:after="0" w:line="240" w:lineRule="auto"/>
-        <w:rPr>
-          <w:rFonts w:ascii="Courier New" w:hAnsi="Courier New" w:cs="Courier New"/>
-          <w:szCs w:val="24"/>
-          <w:lang w:val="en-US"/>
-        </w:rPr>
-      </w:pPr>
-      <w:r>
-        <w:rPr>
-          <w:rFonts w:ascii="Courier New" w:hAnsi="Courier New" w:cs="Courier New"/>
-          <w:color w:val="000000"/>
-          <w:szCs w:val="24"/>
-          <w:lang w:val="en-US"/>
-        </w:rPr>
-        <w:t xml:space="preserve"> </w:t>
-      </w:r>
-    </w:p>
-    <w:p>
-      <w:pPr>
-        <w:autoSpaceDE w:val="0"/>
-        <w:autoSpaceDN w:val="0"/>
-        <w:adjustRightInd w:val="0"/>
-        <w:spacing w:after="0" w:line="240" w:lineRule="auto"/>
-        <w:rPr>
-          <w:rFonts w:ascii="Courier New" w:hAnsi="Courier New" w:cs="Courier New"/>
-          <w:szCs w:val="24"/>
-          <w:lang w:val="en-US"/>
-        </w:rPr>
-      </w:pPr>
-      <w:r>
-        <w:rPr>
-          <w:rFonts w:ascii="Courier New" w:hAnsi="Courier New" w:cs="Courier New"/>
-          <w:color w:val="000000"/>
-          <w:szCs w:val="24"/>
-          <w:lang w:val="en-US"/>
-        </w:rPr>
-        <w:t>k_cutoff = f_cutoff / freq_resolution;</w:t>
-      </w:r>
-    </w:p>
-    <w:p>
-      <w:pPr>
-        <w:autoSpaceDE w:val="0"/>
-        <w:autoSpaceDN w:val="0"/>
-        <w:adjustRightInd w:val="0"/>
-        <w:spacing w:after="0" w:line="240" w:lineRule="auto"/>
-        <w:rPr>
-          <w:rFonts w:ascii="Courier New" w:hAnsi="Courier New" w:cs="Courier New"/>
-          <w:szCs w:val="24"/>
-          <w:lang w:val="en-US"/>
-        </w:rPr>
-      </w:pPr>
-      <w:r>
-        <w:rPr>
-          <w:rFonts w:ascii="Courier New" w:hAnsi="Courier New" w:cs="Courier New"/>
-          <w:color w:val="000000"/>
-          <w:szCs w:val="24"/>
-          <w:lang w:val="en-US"/>
-        </w:rPr>
-        <w:t xml:space="preserve"> </w:t>
-      </w:r>
-    </w:p>
-    <w:p>
-      <w:pPr>
-        <w:autoSpaceDE w:val="0"/>
-        <w:autoSpaceDN w:val="0"/>
-        <w:adjustRightInd w:val="0"/>
-        <w:spacing w:after="0" w:line="240" w:lineRule="auto"/>
-        <w:rPr>
-          <w:rFonts w:ascii="Courier New" w:hAnsi="Courier New" w:cs="Courier New"/>
-          <w:szCs w:val="24"/>
-          <w:lang w:val="en-US"/>
-        </w:rPr>
-      </w:pPr>
-      <w:r>
-        <w:rPr>
-          <w:rFonts w:ascii="Courier New" w:hAnsi="Courier New" w:cs="Courier New"/>
-          <w:color w:val="000000"/>
-          <w:szCs w:val="24"/>
-          <w:lang w:val="en-US"/>
-        </w:rPr>
-        <w:t>k_cutoff_int = round(k_cutoff);</w:t>
-      </w:r>
-    </w:p>
-    <w:p>
-      <w:pPr>
-        <w:autoSpaceDE w:val="0"/>
-        <w:autoSpaceDN w:val="0"/>
-        <w:adjustRightInd w:val="0"/>
-        <w:spacing w:after="0" w:line="240" w:lineRule="auto"/>
-        <w:rPr>
-          <w:rFonts w:ascii="Courier New" w:hAnsi="Courier New" w:cs="Courier New"/>
-          <w:szCs w:val="24"/>
-          <w:lang w:val="en-US"/>
-        </w:rPr>
-      </w:pPr>
-      <w:r>
-        <w:rPr>
-          <w:rFonts w:ascii="Courier New" w:hAnsi="Courier New" w:cs="Courier New"/>
-          <w:color w:val="000000"/>
-          <w:szCs w:val="24"/>
-          <w:lang w:val="en-US"/>
-        </w:rPr>
-        <w:t xml:space="preserve"> </w:t>
-      </w:r>
-    </w:p>
-    <w:p>
-      <w:pPr>
-        <w:autoSpaceDE w:val="0"/>
-        <w:autoSpaceDN w:val="0"/>
-        <w:adjustRightInd w:val="0"/>
-        <w:spacing w:after="0" w:line="240" w:lineRule="auto"/>
-        <w:rPr>
-          <w:rFonts w:ascii="Courier New" w:hAnsi="Courier New" w:cs="Courier New"/>
-          <w:szCs w:val="24"/>
-          <w:lang w:val="en-US"/>
-        </w:rPr>
-      </w:pPr>
-      <w:r>
-        <w:rPr>
-          <w:rFonts w:ascii="Courier New" w:hAnsi="Courier New" w:cs="Courier New"/>
-          <w:color w:val="000000"/>
-          <w:szCs w:val="24"/>
-          <w:lang w:val="en-US"/>
-        </w:rPr>
-        <w:t>k_cutoff_int = round(k_cutoff)</w:t>
-      </w:r>
-    </w:p>
-    <w:p>
-      <w:pPr>
-        <w:autoSpaceDE w:val="0"/>
-        <w:autoSpaceDN w:val="0"/>
-        <w:adjustRightInd w:val="0"/>
-        <w:spacing w:after="0" w:line="240" w:lineRule="auto"/>
-        <w:rPr>
-          <w:rFonts w:ascii="Courier New" w:hAnsi="Courier New" w:cs="Courier New"/>
-          <w:szCs w:val="24"/>
-        </w:rPr>
-      </w:pPr>
-      <w:r>
-        <w:rPr>
-          <w:rFonts w:ascii="Courier New" w:hAnsi="Courier New" w:cs="Courier New"/>
-          <w:color w:val="000000"/>
-          <w:szCs w:val="24"/>
-        </w:rPr>
-        <w:t>disp([</w:t>
-      </w:r>
-      <w:r>
-        <w:rPr>
-          <w:rFonts w:ascii="Courier New" w:hAnsi="Courier New" w:cs="Courier New"/>
-          <w:color w:val="A020F0"/>
-          <w:szCs w:val="24"/>
-        </w:rPr>
-        <w:t>'svarer til '</w:t>
-      </w:r>
-      <w:r>
-        <w:rPr>
-          <w:rFonts w:ascii="Courier New" w:hAnsi="Courier New" w:cs="Courier New"/>
-          <w:color w:val="000000"/>
-          <w:szCs w:val="24"/>
-        </w:rPr>
-        <w:t xml:space="preserve"> num2str(k_cutoff_int*freq_resolution) </w:t>
-      </w:r>
-      <w:r>
-        <w:rPr>
-          <w:rFonts w:ascii="Courier New" w:hAnsi="Courier New" w:cs="Courier New"/>
-          <w:color w:val="A020F0"/>
-          <w:szCs w:val="24"/>
-        </w:rPr>
-        <w:t>' Hertz'</w:t>
-      </w:r>
-      <w:r>
-        <w:rPr>
-          <w:rFonts w:ascii="Courier New" w:hAnsi="Courier New" w:cs="Courier New"/>
-          <w:color w:val="000000"/>
-          <w:szCs w:val="24"/>
-        </w:rPr>
-        <w:t>])</w:t>
-      </w:r>
-    </w:p>
-    <w:p>
-      <w:pPr>
-        <w:autoSpaceDE w:val="0"/>
-        <w:autoSpaceDN w:val="0"/>
-        <w:adjustRightInd w:val="0"/>
-        <w:spacing w:after="0" w:line="240" w:lineRule="auto"/>
-        <w:rPr>
-          <w:rFonts w:ascii="Courier New" w:hAnsi="Courier New" w:cs="Courier New"/>
-          <w:szCs w:val="24"/>
-        </w:rPr>
-      </w:pPr>
-      <w:r>
-        <w:rPr>
-          <w:rFonts w:ascii="Courier New" w:hAnsi="Courier New" w:cs="Courier New"/>
-          <w:color w:val="000000"/>
-          <w:szCs w:val="24"/>
-        </w:rPr>
-        <w:t xml:space="preserve"> </w:t>
-      </w:r>
-    </w:p>
-    <w:p>
-      <w:pPr>
-        <w:autoSpaceDE w:val="0"/>
-        <w:autoSpaceDN w:val="0"/>
-        <w:adjustRightInd w:val="0"/>
-        <w:spacing w:after="0" w:line="240" w:lineRule="auto"/>
-        <w:rPr>
-          <w:rFonts w:ascii="Courier New" w:hAnsi="Courier New" w:cs="Courier New"/>
-          <w:szCs w:val="24"/>
-          <w:lang w:val="en-US"/>
-        </w:rPr>
-      </w:pPr>
-      <w:r>
-        <w:rPr>
-          <w:rFonts w:ascii="Courier New" w:hAnsi="Courier New" w:cs="Courier New"/>
-          <w:color w:val="000000"/>
-          <w:szCs w:val="24"/>
-          <w:lang w:val="en-US"/>
-        </w:rPr>
-        <w:t>H_left  = [1 ones(1,k_cutoff_int) zeros(1,(M/2)-k_cutoff_int) zeros(1,M/2)];</w:t>
-      </w:r>
-    </w:p>
-    <w:p>
-      <w:pPr>
-        <w:autoSpaceDE w:val="0"/>
-        <w:autoSpaceDN w:val="0"/>
-        <w:adjustRightInd w:val="0"/>
-        <w:spacing w:after="0" w:line="240" w:lineRule="auto"/>
-        <w:rPr>
-          <w:rFonts w:ascii="Courier New" w:hAnsi="Courier New" w:cs="Courier New"/>
-          <w:szCs w:val="24"/>
-          <w:lang w:val="en-US"/>
-        </w:rPr>
-      </w:pPr>
-      <w:r>
-        <w:rPr>
-          <w:rFonts w:ascii="Courier New" w:hAnsi="Courier New" w:cs="Courier New"/>
-          <w:color w:val="000000"/>
-          <w:szCs w:val="24"/>
-          <w:lang w:val="en-US"/>
-        </w:rPr>
-        <w:t>H_right = [0 zeros(1,M/2) zeros(1,(M/2)-k_cutoff_int) ones(1,k_cutoff_int)];</w:t>
-      </w:r>
-    </w:p>
-    <w:p>
-      <w:pPr>
-        <w:autoSpaceDE w:val="0"/>
-        <w:autoSpaceDN w:val="0"/>
-        <w:adjustRightInd w:val="0"/>
-        <w:spacing w:after="0" w:line="240" w:lineRule="auto"/>
-        <w:rPr>
-          <w:rFonts w:ascii="Courier New" w:hAnsi="Courier New" w:cs="Courier New"/>
-          <w:szCs w:val="24"/>
-          <w:lang w:val="en-US"/>
-        </w:rPr>
-      </w:pPr>
-      <w:r>
-        <w:rPr>
-          <w:rFonts w:ascii="Courier New" w:hAnsi="Courier New" w:cs="Courier New"/>
-          <w:color w:val="000000"/>
-          <w:szCs w:val="24"/>
-          <w:lang w:val="en-US"/>
-        </w:rPr>
-        <w:t xml:space="preserve"> </w:t>
-      </w:r>
-    </w:p>
-    <w:p>
-      <w:pPr>
-        <w:autoSpaceDE w:val="0"/>
-        <w:autoSpaceDN w:val="0"/>
-        <w:adjustRightInd w:val="0"/>
-        <w:spacing w:after="0" w:line="240" w:lineRule="auto"/>
-        <w:rPr>
-          <w:rFonts w:ascii="Courier New" w:hAnsi="Courier New" w:cs="Courier New"/>
-          <w:szCs w:val="24"/>
-          <w:lang w:val="en-US"/>
-        </w:rPr>
-      </w:pPr>
-      <w:r>
-        <w:rPr>
-          <w:rFonts w:ascii="Courier New" w:hAnsi="Courier New" w:cs="Courier New"/>
-          <w:color w:val="000000"/>
-          <w:szCs w:val="24"/>
-          <w:lang w:val="en-US"/>
-        </w:rPr>
-        <w:t>H = H_left + H_right;</w:t>
-      </w:r>
-    </w:p>
-    <w:p>
-      <w:pPr>
-        <w:autoSpaceDE w:val="0"/>
-        <w:autoSpaceDN w:val="0"/>
-        <w:adjustRightInd w:val="0"/>
-        <w:spacing w:after="0" w:line="240" w:lineRule="auto"/>
-        <w:rPr>
-          <w:rFonts w:ascii="Courier New" w:hAnsi="Courier New" w:cs="Courier New"/>
-          <w:szCs w:val="24"/>
-          <w:lang w:val="en-US"/>
-        </w:rPr>
-      </w:pPr>
-      <w:r>
-        <w:rPr>
-          <w:rFonts w:ascii="Courier New" w:hAnsi="Courier New" w:cs="Courier New"/>
-          <w:color w:val="000000"/>
-          <w:szCs w:val="24"/>
-          <w:lang w:val="en-US"/>
-        </w:rPr>
-        <w:t xml:space="preserve"> </w:t>
-      </w:r>
-    </w:p>
-    <w:p>
-      <w:pPr>
-        <w:autoSpaceDE w:val="0"/>
-        <w:autoSpaceDN w:val="0"/>
-        <w:adjustRightInd w:val="0"/>
-        <w:spacing w:after="0" w:line="240" w:lineRule="auto"/>
-        <w:rPr>
-          <w:rFonts w:ascii="Courier New" w:hAnsi="Courier New" w:cs="Courier New"/>
-          <w:szCs w:val="24"/>
-        </w:rPr>
-      </w:pPr>
-      <w:r>
-        <w:rPr>
-          <w:rFonts w:ascii="Courier New" w:hAnsi="Courier New" w:cs="Courier New"/>
-          <w:color w:val="000000"/>
-          <w:szCs w:val="24"/>
-        </w:rPr>
-        <w:t xml:space="preserve">h = fftshift(real(ifft(H))); </w:t>
-      </w:r>
-      <w:r>
-        <w:rPr>
-          <w:rFonts w:ascii="Courier New" w:hAnsi="Courier New" w:cs="Courier New"/>
-          <w:color w:val="228B22"/>
-          <w:szCs w:val="24"/>
-        </w:rPr>
-        <w:t>%filter uden hanning</w:t>
-      </w:r>
-    </w:p>
-    <w:p>
-      <w:pPr>
-        <w:autoSpaceDE w:val="0"/>
-        <w:autoSpaceDN w:val="0"/>
-        <w:adjustRightInd w:val="0"/>
-        <w:spacing w:after="0" w:line="240" w:lineRule="auto"/>
-        <w:rPr>
-          <w:rFonts w:ascii="Courier New" w:hAnsi="Courier New" w:cs="Courier New"/>
-          <w:szCs w:val="24"/>
-        </w:rPr>
-      </w:pPr>
-      <w:r>
-        <w:rPr>
-          <w:rFonts w:ascii="Courier New" w:hAnsi="Courier New" w:cs="Courier New"/>
-          <w:color w:val="000000"/>
-          <w:szCs w:val="24"/>
-        </w:rPr>
-        <w:t xml:space="preserve">w_hanning = hanning(M+1)'; </w:t>
-      </w:r>
-      <w:r>
-        <w:rPr>
-          <w:rFonts w:ascii="Courier New" w:hAnsi="Courier New" w:cs="Courier New"/>
-          <w:color w:val="228B22"/>
-          <w:szCs w:val="24"/>
-        </w:rPr>
-        <w:t>%definering af hanning vindue</w:t>
-      </w:r>
-    </w:p>
-    <w:p>
-      <w:pPr>
-        <w:autoSpaceDE w:val="0"/>
-        <w:autoSpaceDN w:val="0"/>
-        <w:adjustRightInd w:val="0"/>
-        <w:spacing w:after="0" w:line="240" w:lineRule="auto"/>
-        <w:rPr>
-          <w:rFonts w:ascii="Courier New" w:hAnsi="Courier New" w:cs="Courier New"/>
-          <w:szCs w:val="24"/>
-        </w:rPr>
-      </w:pPr>
-      <w:r>
-        <w:rPr>
-          <w:rFonts w:ascii="Courier New" w:hAnsi="Courier New" w:cs="Courier New"/>
-          <w:color w:val="228B22"/>
-          <w:szCs w:val="24"/>
-        </w:rPr>
-        <w:t xml:space="preserve"> </w:t>
-      </w:r>
-    </w:p>
-    <w:p>
-      <w:pPr>
-        <w:autoSpaceDE w:val="0"/>
-        <w:autoSpaceDN w:val="0"/>
-        <w:adjustRightInd w:val="0"/>
-        <w:spacing w:after="0" w:line="240" w:lineRule="auto"/>
-        <w:rPr>
-          <w:rFonts w:ascii="Courier New" w:hAnsi="Courier New" w:cs="Courier New"/>
-          <w:szCs w:val="24"/>
-        </w:rPr>
-      </w:pPr>
-      <w:r>
-        <w:rPr>
-          <w:rFonts w:ascii="Courier New" w:hAnsi="Courier New" w:cs="Courier New"/>
-          <w:color w:val="000000"/>
-          <w:szCs w:val="24"/>
-        </w:rPr>
-        <w:t xml:space="preserve">h_win = h.*w_hanning; </w:t>
-      </w:r>
-      <w:r>
-        <w:rPr>
-          <w:rFonts w:ascii="Courier New" w:hAnsi="Courier New" w:cs="Courier New"/>
-          <w:color w:val="228B22"/>
-          <w:szCs w:val="24"/>
-        </w:rPr>
-        <w:t>%filter med hanning</w:t>
-      </w:r>
-    </w:p>
-    <w:p>
-      <w:pPr>
-        <w:autoSpaceDE w:val="0"/>
-        <w:autoSpaceDN w:val="0"/>
-        <w:adjustRightInd w:val="0"/>
-        <w:spacing w:after="0" w:line="240" w:lineRule="auto"/>
-        <w:rPr>
-          <w:rFonts w:ascii="Courier New" w:hAnsi="Courier New" w:cs="Courier New"/>
-          <w:szCs w:val="24"/>
-          <w:lang w:val="en-US"/>
-        </w:rPr>
-      </w:pPr>
-      <w:r>
-        <w:rPr>
-          <w:rFonts w:ascii="Courier New" w:hAnsi="Courier New" w:cs="Courier New"/>
-          <w:color w:val="000000"/>
-          <w:szCs w:val="24"/>
-          <w:lang w:val="en-US"/>
-        </w:rPr>
-        <w:t>w_hanning = rot90(w_hanning);</w:t>
-      </w:r>
-    </w:p>
-    <w:p>
-      <w:pPr>
-        <w:autoSpaceDE w:val="0"/>
-        <w:autoSpaceDN w:val="0"/>
-        <w:adjustRightInd w:val="0"/>
-        <w:spacing w:after="0" w:line="240" w:lineRule="auto"/>
-        <w:rPr>
-          <w:rFonts w:ascii="Courier New" w:hAnsi="Courier New" w:cs="Courier New"/>
-          <w:szCs w:val="24"/>
-          <w:lang w:val="en-US"/>
-        </w:rPr>
-      </w:pPr>
-      <w:r>
-        <w:rPr>
-          <w:rFonts w:ascii="Courier New" w:hAnsi="Courier New" w:cs="Courier New"/>
-          <w:color w:val="000000"/>
-          <w:szCs w:val="24"/>
-          <w:lang w:val="en-US"/>
-        </w:rPr>
-        <w:t>H_with_win = fft(h_win,f_sample);</w:t>
-      </w:r>
-    </w:p>
-    <w:p>
-      <w:pPr>
-        <w:autoSpaceDE w:val="0"/>
-        <w:autoSpaceDN w:val="0"/>
-        <w:adjustRightInd w:val="0"/>
-        <w:spacing w:after="0" w:line="240" w:lineRule="auto"/>
-        <w:rPr>
-          <w:rFonts w:ascii="Courier New" w:hAnsi="Courier New" w:cs="Courier New"/>
-          <w:szCs w:val="24"/>
-          <w:lang w:val="en-US"/>
-        </w:rPr>
-      </w:pPr>
-      <w:r>
-        <w:rPr>
-          <w:rFonts w:ascii="Courier New" w:hAnsi="Courier New" w:cs="Courier New"/>
-          <w:color w:val="000000"/>
-          <w:szCs w:val="24"/>
-          <w:lang w:val="en-US"/>
-        </w:rPr>
-        <w:t xml:space="preserve"> </w:t>
-      </w:r>
-    </w:p>
-    <w:p>
-      <w:pPr>
-        <w:autoSpaceDE w:val="0"/>
-        <w:autoSpaceDN w:val="0"/>
-        <w:adjustRightInd w:val="0"/>
-        <w:spacing w:after="0" w:line="240" w:lineRule="auto"/>
-        <w:rPr>
-          <w:rFonts w:ascii="Courier New" w:hAnsi="Courier New" w:cs="Courier New"/>
-          <w:szCs w:val="24"/>
-          <w:lang w:val="en-US"/>
-        </w:rPr>
-      </w:pPr>
-      <w:r>
-        <w:rPr>
-          <w:rFonts w:ascii="Courier New" w:hAnsi="Courier New" w:cs="Courier New"/>
-          <w:color w:val="000000"/>
-          <w:szCs w:val="24"/>
-          <w:lang w:val="en-US"/>
-        </w:rPr>
-        <w:t>x_fft = fft(x,f_sample);</w:t>
-      </w:r>
-    </w:p>
-    <w:p>
-      <w:pPr>
-        <w:autoSpaceDE w:val="0"/>
-        <w:autoSpaceDN w:val="0"/>
-        <w:adjustRightInd w:val="0"/>
-        <w:spacing w:after="0" w:line="240" w:lineRule="auto"/>
-        <w:rPr>
-          <w:rFonts w:ascii="Courier New" w:hAnsi="Courier New" w:cs="Courier New"/>
-          <w:szCs w:val="24"/>
-          <w:lang w:val="en-US"/>
-        </w:rPr>
-      </w:pPr>
-      <w:r>
-        <w:rPr>
-          <w:rFonts w:ascii="Courier New" w:hAnsi="Courier New" w:cs="Courier New"/>
-          <w:color w:val="000000"/>
-          <w:szCs w:val="24"/>
-          <w:lang w:val="en-US"/>
-        </w:rPr>
-        <w:t xml:space="preserve"> </w:t>
-      </w:r>
-    </w:p>
-    <w:p>
-      <w:pPr>
-        <w:autoSpaceDE w:val="0"/>
-        <w:autoSpaceDN w:val="0"/>
-        <w:adjustRightInd w:val="0"/>
-        <w:spacing w:after="0" w:line="240" w:lineRule="auto"/>
-        <w:rPr>
-          <w:rFonts w:ascii="Courier New" w:hAnsi="Courier New" w:cs="Courier New"/>
-          <w:szCs w:val="24"/>
-          <w:lang w:val="en-US"/>
-        </w:rPr>
-      </w:pPr>
-      <w:r>
-        <w:rPr>
-          <w:rFonts w:ascii="Courier New" w:hAnsi="Courier New" w:cs="Courier New"/>
-          <w:color w:val="000000"/>
-          <w:szCs w:val="24"/>
-          <w:lang w:val="en-US"/>
-        </w:rPr>
-        <w:t>Y1 = filter(h,1,x_fft);</w:t>
-      </w:r>
-    </w:p>
-    <w:p>
-      <w:pPr>
-        <w:autoSpaceDE w:val="0"/>
-        <w:autoSpaceDN w:val="0"/>
-        <w:adjustRightInd w:val="0"/>
-        <w:spacing w:after="0" w:line="240" w:lineRule="auto"/>
-        <w:rPr>
-          <w:rFonts w:ascii="Courier New" w:hAnsi="Courier New" w:cs="Courier New"/>
-          <w:szCs w:val="24"/>
-          <w:lang w:val="en-US"/>
-        </w:rPr>
-      </w:pPr>
-      <w:r>
-        <w:rPr>
-          <w:rFonts w:ascii="Courier New" w:hAnsi="Courier New" w:cs="Courier New"/>
-          <w:color w:val="000000"/>
-          <w:szCs w:val="24"/>
-          <w:lang w:val="en-US"/>
-        </w:rPr>
-        <w:t xml:space="preserve"> </w:t>
-      </w:r>
-    </w:p>
-    <w:p>
-      <w:pPr>
-        <w:autoSpaceDE w:val="0"/>
-        <w:autoSpaceDN w:val="0"/>
-        <w:adjustRightInd w:val="0"/>
-        <w:spacing w:after="0" w:line="240" w:lineRule="auto"/>
-        <w:rPr>
-          <w:rFonts w:ascii="Courier New" w:hAnsi="Courier New" w:cs="Courier New"/>
-          <w:szCs w:val="24"/>
-          <w:lang w:val="en-US"/>
-        </w:rPr>
-      </w:pPr>
-      <w:r>
-        <w:rPr>
-          <w:rFonts w:ascii="Courier New" w:hAnsi="Courier New" w:cs="Courier New"/>
-          <w:color w:val="000000"/>
-          <w:szCs w:val="24"/>
-          <w:lang w:val="en-US"/>
-        </w:rPr>
-        <w:t>H_with_win = rot90(H_with_win);</w:t>
-      </w:r>
-    </w:p>
-    <w:p>
-      <w:pPr>
-        <w:autoSpaceDE w:val="0"/>
-        <w:autoSpaceDN w:val="0"/>
-        <w:adjustRightInd w:val="0"/>
-        <w:spacing w:after="0" w:line="240" w:lineRule="auto"/>
-        <w:rPr>
-          <w:rFonts w:ascii="Courier New" w:hAnsi="Courier New" w:cs="Courier New"/>
-          <w:szCs w:val="24"/>
-          <w:lang w:val="en-US"/>
-        </w:rPr>
-      </w:pPr>
-      <w:r>
-        <w:rPr>
-          <w:rFonts w:ascii="Courier New" w:hAnsi="Courier New" w:cs="Courier New"/>
-          <w:color w:val="000000"/>
-          <w:szCs w:val="24"/>
-          <w:lang w:val="en-US"/>
-        </w:rPr>
-        <w:t xml:space="preserve"> </w:t>
-      </w:r>
-    </w:p>
-    <w:p>
-      <w:pPr>
-        <w:autoSpaceDE w:val="0"/>
-        <w:autoSpaceDN w:val="0"/>
-        <w:adjustRightInd w:val="0"/>
-        <w:spacing w:after="0" w:line="240" w:lineRule="auto"/>
-        <w:rPr>
-          <w:rFonts w:ascii="Courier New" w:hAnsi="Courier New" w:cs="Courier New"/>
-          <w:szCs w:val="24"/>
-          <w:lang w:val="en-US"/>
-        </w:rPr>
-      </w:pPr>
-      <w:r>
-        <w:rPr>
-          <w:rFonts w:ascii="Courier New" w:hAnsi="Courier New" w:cs="Courier New"/>
-          <w:color w:val="000000"/>
-          <w:szCs w:val="24"/>
-          <w:lang w:val="en-US"/>
-        </w:rPr>
-        <w:t>Y2 = Y1.*H_with_win;</w:t>
-      </w:r>
-    </w:p>
-    <w:p>
-      <w:pPr>
-        <w:autoSpaceDE w:val="0"/>
-        <w:autoSpaceDN w:val="0"/>
-        <w:adjustRightInd w:val="0"/>
-        <w:spacing w:after="0" w:line="240" w:lineRule="auto"/>
-        <w:rPr>
-          <w:rFonts w:ascii="Courier New" w:hAnsi="Courier New" w:cs="Courier New"/>
-          <w:szCs w:val="24"/>
-          <w:lang w:val="en-US"/>
-        </w:rPr>
-      </w:pPr>
-      <w:r>
-        <w:rPr>
-          <w:rFonts w:ascii="Courier New" w:hAnsi="Courier New" w:cs="Courier New"/>
-          <w:color w:val="000000"/>
-          <w:szCs w:val="24"/>
-          <w:lang w:val="en-US"/>
-        </w:rPr>
-        <w:t xml:space="preserve"> </w:t>
-      </w:r>
-    </w:p>
-    <w:p>
-      <w:pPr>
-        <w:autoSpaceDE w:val="0"/>
-        <w:autoSpaceDN w:val="0"/>
-        <w:adjustRightInd w:val="0"/>
-        <w:spacing w:after="0" w:line="240" w:lineRule="auto"/>
-        <w:rPr>
-          <w:rFonts w:ascii="Courier New" w:hAnsi="Courier New" w:cs="Courier New"/>
-          <w:szCs w:val="24"/>
-          <w:lang w:val="en-US"/>
-        </w:rPr>
-      </w:pPr>
-      <w:r>
-        <w:rPr>
-          <w:rFonts w:ascii="Courier New" w:hAnsi="Courier New" w:cs="Courier New"/>
-          <w:color w:val="000000"/>
-          <w:szCs w:val="24"/>
-          <w:lang w:val="en-US"/>
-        </w:rPr>
-        <w:t>N = length(Y2);</w:t>
-      </w:r>
-    </w:p>
-    <w:p>
-      <w:pPr>
-        <w:autoSpaceDE w:val="0"/>
-        <w:autoSpaceDN w:val="0"/>
-        <w:adjustRightInd w:val="0"/>
-        <w:spacing w:after="0" w:line="240" w:lineRule="auto"/>
-        <w:rPr>
-          <w:rFonts w:ascii="Courier New" w:hAnsi="Courier New" w:cs="Courier New"/>
-          <w:szCs w:val="24"/>
-          <w:lang w:val="en-US"/>
-        </w:rPr>
-      </w:pPr>
-      <w:r>
-        <w:rPr>
-          <w:rFonts w:ascii="Courier New" w:hAnsi="Courier New" w:cs="Courier New"/>
-          <w:color w:val="000000"/>
-          <w:szCs w:val="24"/>
-          <w:lang w:val="en-US"/>
-        </w:rPr>
-        <w:t>delta_f = f_sample/N;</w:t>
-      </w:r>
-    </w:p>
-    <w:p>
-      <w:pPr>
-        <w:autoSpaceDE w:val="0"/>
-        <w:autoSpaceDN w:val="0"/>
-        <w:adjustRightInd w:val="0"/>
-        <w:spacing w:after="0" w:line="240" w:lineRule="auto"/>
-        <w:rPr>
-          <w:rFonts w:ascii="Courier New" w:hAnsi="Courier New" w:cs="Courier New"/>
-          <w:szCs w:val="24"/>
-        </w:rPr>
-      </w:pPr>
-      <w:r>
-        <w:rPr>
-          <w:rFonts w:ascii="Courier New" w:hAnsi="Courier New" w:cs="Courier New"/>
-          <w:color w:val="000000"/>
-          <w:szCs w:val="24"/>
-        </w:rPr>
-        <w:t>f_axis = [0:delta_f:f_sample-delta_f];</w:t>
-      </w:r>
-    </w:p>
-    <w:p>
-      <w:pPr>
-        <w:autoSpaceDE w:val="0"/>
-        <w:autoSpaceDN w:val="0"/>
-        <w:adjustRightInd w:val="0"/>
-        <w:spacing w:after="0" w:line="240" w:lineRule="auto"/>
-        <w:rPr>
-          <w:rFonts w:ascii="Courier New" w:hAnsi="Courier New" w:cs="Courier New"/>
-          <w:szCs w:val="24"/>
-        </w:rPr>
-      </w:pPr>
-      <w:r>
-        <w:rPr>
-          <w:rFonts w:ascii="Courier New" w:hAnsi="Courier New" w:cs="Courier New"/>
-          <w:color w:val="000000"/>
-          <w:szCs w:val="24"/>
-        </w:rPr>
-        <w:t xml:space="preserve"> </w:t>
-      </w:r>
-    </w:p>
-    <w:p>
-      <w:pPr>
-        <w:autoSpaceDE w:val="0"/>
-        <w:autoSpaceDN w:val="0"/>
-        <w:adjustRightInd w:val="0"/>
-        <w:spacing w:after="0" w:line="240" w:lineRule="auto"/>
-        <w:rPr>
-          <w:rFonts w:ascii="Courier New" w:hAnsi="Courier New" w:cs="Courier New"/>
-          <w:szCs w:val="24"/>
-          <w:lang w:val="en-US"/>
-        </w:rPr>
-      </w:pPr>
-      <w:r>
-        <w:rPr>
-          <w:rFonts w:ascii="Courier New" w:hAnsi="Courier New" w:cs="Courier New"/>
-          <w:color w:val="000000"/>
-          <w:szCs w:val="24"/>
-          <w:lang w:val="en-US"/>
-        </w:rPr>
-        <w:t>figure(1)</w:t>
-      </w:r>
-    </w:p>
-    <w:p>
-      <w:pPr>
-        <w:autoSpaceDE w:val="0"/>
-        <w:autoSpaceDN w:val="0"/>
-        <w:adjustRightInd w:val="0"/>
-        <w:spacing w:after="0" w:line="240" w:lineRule="auto"/>
-        <w:rPr>
-          <w:rFonts w:ascii="Courier New" w:hAnsi="Courier New" w:cs="Courier New"/>
-          <w:szCs w:val="24"/>
-          <w:lang w:val="en-US"/>
-        </w:rPr>
-      </w:pPr>
-      <w:r>
-        <w:rPr>
-          <w:rFonts w:ascii="Courier New" w:hAnsi="Courier New" w:cs="Courier New"/>
-          <w:color w:val="000000"/>
-          <w:szCs w:val="24"/>
-          <w:lang w:val="en-US"/>
-        </w:rPr>
-        <w:t>semilogx(f_axis(1:0.5*end), 20*log10(abs((2/N)*Y2(1:0.5*end))));</w:t>
-      </w:r>
-    </w:p>
-    <w:p>
-      <w:pPr>
-        <w:autoSpaceDE w:val="0"/>
-        <w:autoSpaceDN w:val="0"/>
-        <w:adjustRightInd w:val="0"/>
-        <w:spacing w:after="0" w:line="240" w:lineRule="auto"/>
-        <w:rPr>
-          <w:rFonts w:ascii="Courier New" w:hAnsi="Courier New" w:cs="Courier New"/>
-          <w:szCs w:val="24"/>
-          <w:lang w:val="en-US"/>
-        </w:rPr>
-      </w:pPr>
-      <w:r>
-        <w:rPr>
-          <w:rFonts w:ascii="Courier New" w:hAnsi="Courier New" w:cs="Courier New"/>
-          <w:color w:val="000000"/>
-          <w:szCs w:val="24"/>
-          <w:lang w:val="en-US"/>
-        </w:rPr>
-        <w:t xml:space="preserve"> </w:t>
-      </w:r>
-    </w:p>
-    <w:p>
-      <w:pPr>
-        <w:autoSpaceDE w:val="0"/>
-        <w:autoSpaceDN w:val="0"/>
-        <w:adjustRightInd w:val="0"/>
-        <w:spacing w:after="0" w:line="240" w:lineRule="auto"/>
-        <w:rPr>
-          <w:rFonts w:ascii="Courier New" w:hAnsi="Courier New" w:cs="Courier New"/>
-          <w:szCs w:val="24"/>
-          <w:lang w:val="en-US"/>
-        </w:rPr>
-      </w:pPr>
-      <w:r>
-        <w:rPr>
-          <w:rFonts w:ascii="Courier New" w:hAnsi="Courier New" w:cs="Courier New"/>
-          <w:color w:val="000000"/>
-          <w:szCs w:val="24"/>
-          <w:lang w:val="en-US"/>
-        </w:rPr>
-        <w:t>figure(2)</w:t>
-      </w:r>
-    </w:p>
-    <w:p>
-      <w:pPr>
-        <w:autoSpaceDE w:val="0"/>
-        <w:autoSpaceDN w:val="0"/>
-        <w:adjustRightInd w:val="0"/>
-        <w:spacing w:after="0" w:line="240" w:lineRule="auto"/>
-        <w:rPr>
-          <w:rFonts w:ascii="Courier New" w:hAnsi="Courier New" w:cs="Courier New"/>
-          <w:szCs w:val="24"/>
-          <w:lang w:val="en-US"/>
-        </w:rPr>
-      </w:pPr>
-      <w:r>
-        <w:rPr>
-          <w:rFonts w:ascii="Courier New" w:hAnsi="Courier New" w:cs="Courier New"/>
-          <w:color w:val="000000"/>
-          <w:szCs w:val="24"/>
-          <w:lang w:val="en-US"/>
-        </w:rPr>
-        <w:t>plot(abs(H_with_win(1:f_sample/2)),</w:t>
-      </w:r>
-      <w:r>
-        <w:rPr>
-          <w:rFonts w:ascii="Courier New" w:hAnsi="Courier New" w:cs="Courier New"/>
-          <w:color w:val="A020F0"/>
-          <w:szCs w:val="24"/>
-          <w:lang w:val="en-US"/>
-        </w:rPr>
-        <w:t>'r'</w:t>
-      </w:r>
-      <w:r>
-        <w:rPr>
-          <w:rFonts w:ascii="Courier New" w:hAnsi="Courier New" w:cs="Courier New"/>
-          <w:color w:val="000000"/>
-          <w:szCs w:val="24"/>
-          <w:lang w:val="en-US"/>
-        </w:rPr>
-        <w:t>,</w:t>
-      </w:r>
-      <w:r>
-        <w:rPr>
-          <w:rFonts w:ascii="Courier New" w:hAnsi="Courier New" w:cs="Courier New"/>
-          <w:color w:val="A020F0"/>
-          <w:szCs w:val="24"/>
-          <w:lang w:val="en-US"/>
-        </w:rPr>
-        <w:t>'linewidth'</w:t>
-      </w:r>
-      <w:r>
-        <w:rPr>
-          <w:rFonts w:ascii="Courier New" w:hAnsi="Courier New" w:cs="Courier New"/>
-          <w:color w:val="000000"/>
-          <w:szCs w:val="24"/>
-          <w:lang w:val="en-US"/>
-        </w:rPr>
-        <w:t>,2)</w:t>
-      </w:r>
-    </w:p>
-    <w:p>
-      <w:pPr>
-        <w:rPr>
-          <w:lang w:val="en-US"/>
-        </w:rPr>
-      </w:pPr>
-    </w:p>
-    <w:p>
-      <w:pPr>
-        <w:rPr>
-          <w:lang w:val="en-US"/>
-        </w:rPr>
-      </w:pPr>
-    </w:p>
-    <w:p>
-      <w:pPr>
-        <w:rPr>
-          <w:lang w:val="en-US"/>
-        </w:rPr>
-      </w:pPr>
-    </w:p>
-    <w:p>
-      <w:pPr>
-        <w:pStyle w:val="Heading2"/>
-      </w:pPr>
-      <w:r>
-        <w:t>Equalizer funktion</w:t>
-      </w:r>
-    </w:p>
-    <w:p>
-      <w:r>
-        <w:t>Her ses koden til selve vores equalizer funktion. Den tager 5 parametre, som angiver forstærkningen på de 5 forskellige bånd.</w:t>
-      </w:r>
-      <w:r>
-        <w:t xml:space="preserve"> </w:t>
-      </w:r>
+        <w:t>Equalizer som funktion i mtlab</w:t>
+      </w:r>
+    </w:p>
+    <w:p>
+      <w:r>
+        <w:t xml:space="preserve">Her ses koden til selve vores equalizer funktion. Den tager 5 parametre, som angiver forstærkningen på </w:t>
+      </w:r>
+      <w:r>
+        <w:t>de 5 forskellige bånd, og outputter signalet med de forskellige forstærkninger.</w:t>
+      </w:r>
+      <w:bookmarkStart w:id="7" w:name="_GoBack"/>
+      <w:bookmarkEnd w:id="7"/>
     </w:p>
     <w:p>
       <w:pPr>
@@ -5849,7 +4935,7 @@
 </file>
 
 <file path=customXml/itemProps1.xml><?xml version="1.0" encoding="utf-8"?>
-<ds:datastoreItem xmlns:ds="http://schemas.openxmlformats.org/officeDocument/2006/customXml" ds:itemID="{175F4A8E-C4E6-45D2-896D-CB69D089838C}">
+<ds:datastoreItem xmlns:ds="http://schemas.openxmlformats.org/officeDocument/2006/customXml" ds:itemID="{C81CD63A-B85B-4E5E-AE2F-FE5658E9C52A}">
   <ds:schemaRefs>
     <ds:schemaRef ds:uri="http://schemas.openxmlformats.org/officeDocument/2006/bibliography"/>
   </ds:schemaRefs>

</xml_diff>